<commit_message>
added few methods to controllers (refer to documentation)
</commit_message>
<xml_diff>
--- a/dokumentacja.docx
+++ b/dokumentacja.docx
@@ -320,6 +320,20 @@
                 <w:szCs w:val="24"/>
               </w:rPr>
             </w:pPr>
+            <w:r>
+              <w:rPr>
+                <w:sz w:val="24"/>
+                <w:szCs w:val="24"/>
+              </w:rPr>
+              <w:t>X</w:t>
+            </w:r>
+            <w:r>
+              <w:rPr>
+                <w:sz w:val="24"/>
+                <w:szCs w:val="24"/>
+              </w:rPr>
+              <w:t xml:space="preserve"> </w:t>
+            </w:r>
           </w:p>
         </w:tc>
         <w:tc>
@@ -388,6 +402,13 @@
                 <w:szCs w:val="24"/>
               </w:rPr>
             </w:pPr>
+            <w:r>
+              <w:rPr>
+                <w:sz w:val="24"/>
+                <w:szCs w:val="24"/>
+              </w:rPr>
+              <w:t>X</w:t>
+            </w:r>
           </w:p>
         </w:tc>
         <w:tc>
@@ -511,6 +532,13 @@
                 <w:szCs w:val="24"/>
               </w:rPr>
             </w:pPr>
+            <w:r>
+              <w:rPr>
+                <w:sz w:val="24"/>
+                <w:szCs w:val="24"/>
+              </w:rPr>
+              <w:t>X</w:t>
+            </w:r>
           </w:p>
         </w:tc>
         <w:tc>
@@ -524,6 +552,13 @@
                 <w:szCs w:val="24"/>
               </w:rPr>
             </w:pPr>
+            <w:r>
+              <w:rPr>
+                <w:sz w:val="24"/>
+                <w:szCs w:val="24"/>
+              </w:rPr>
+              <w:t>X</w:t>
+            </w:r>
           </w:p>
         </w:tc>
         <w:tc>
@@ -592,6 +627,13 @@
                 <w:szCs w:val="24"/>
               </w:rPr>
             </w:pPr>
+            <w:r>
+              <w:rPr>
+                <w:sz w:val="24"/>
+                <w:szCs w:val="24"/>
+              </w:rPr>
+              <w:t>X</w:t>
+            </w:r>
           </w:p>
         </w:tc>
         <w:tc>
@@ -660,6 +702,13 @@
                 <w:szCs w:val="24"/>
               </w:rPr>
             </w:pPr>
+            <w:r>
+              <w:rPr>
+                <w:sz w:val="24"/>
+                <w:szCs w:val="24"/>
+              </w:rPr>
+              <w:t>X</w:t>
+            </w:r>
           </w:p>
         </w:tc>
         <w:tc>
@@ -728,6 +777,13 @@
                 <w:szCs w:val="24"/>
               </w:rPr>
             </w:pPr>
+            <w:r>
+              <w:rPr>
+                <w:sz w:val="24"/>
+                <w:szCs w:val="24"/>
+              </w:rPr>
+              <w:t>X</w:t>
+            </w:r>
           </w:p>
         </w:tc>
         <w:tc>
@@ -777,6 +833,13 @@
                 <w:szCs w:val="24"/>
               </w:rPr>
             </w:pPr>
+            <w:r>
+              <w:rPr>
+                <w:sz w:val="24"/>
+                <w:szCs w:val="24"/>
+              </w:rPr>
+              <w:t>X</w:t>
+            </w:r>
           </w:p>
         </w:tc>
         <w:tc>
@@ -790,6 +853,13 @@
                 <w:szCs w:val="24"/>
               </w:rPr>
             </w:pPr>
+            <w:r>
+              <w:rPr>
+                <w:sz w:val="24"/>
+                <w:szCs w:val="24"/>
+              </w:rPr>
+              <w:t>X</w:t>
+            </w:r>
           </w:p>
         </w:tc>
         <w:tc>
@@ -1177,6 +1247,13 @@
                 <w:szCs w:val="24"/>
               </w:rPr>
             </w:pPr>
+            <w:r>
+              <w:rPr>
+                <w:sz w:val="24"/>
+                <w:szCs w:val="24"/>
+              </w:rPr>
+              <w:t>X</w:t>
+            </w:r>
           </w:p>
         </w:tc>
         <w:tc>
@@ -1245,6 +1322,13 @@
                 <w:szCs w:val="24"/>
               </w:rPr>
             </w:pPr>
+            <w:r>
+              <w:rPr>
+                <w:sz w:val="24"/>
+                <w:szCs w:val="24"/>
+              </w:rPr>
+              <w:t>X</w:t>
+            </w:r>
           </w:p>
         </w:tc>
         <w:tc>

</xml_diff>

<commit_message>
added ability to query student by string
</commit_message>
<xml_diff>
--- a/dokumentacja.docx
+++ b/dokumentacja.docx
@@ -325,14 +325,7 @@
                 <w:sz w:val="24"/>
                 <w:szCs w:val="24"/>
               </w:rPr>
-              <w:t>X</w:t>
-            </w:r>
-            <w:r>
-              <w:rPr>
-                <w:sz w:val="24"/>
-                <w:szCs w:val="24"/>
-              </w:rPr>
-              <w:t xml:space="preserve"> </w:t>
+              <w:t xml:space="preserve">X </w:t>
             </w:r>
           </w:p>
         </w:tc>
@@ -1044,6 +1037,13 @@
                 <w:szCs w:val="24"/>
               </w:rPr>
             </w:pPr>
+            <w:r>
+              <w:rPr>
+                <w:sz w:val="24"/>
+                <w:szCs w:val="24"/>
+              </w:rPr>
+              <w:t>X</w:t>
+            </w:r>
           </w:p>
         </w:tc>
         <w:tc>
@@ -1057,6 +1057,13 @@
                 <w:szCs w:val="24"/>
               </w:rPr>
             </w:pPr>
+            <w:r>
+              <w:rPr>
+                <w:sz w:val="24"/>
+                <w:szCs w:val="24"/>
+              </w:rPr>
+              <w:t>X</w:t>
+            </w:r>
           </w:p>
         </w:tc>
         <w:tc>

</xml_diff>